<commit_message>
docker push to remote repo
</commit_message>
<xml_diff>
--- a/accounts-with-docker-file/docker commands.docx
+++ b/accounts-with-docker-file/docker commands.docx
@@ -49,44 +49,22 @@
         <w:rPr>
           <w:lang w:val="en-US"/>
         </w:rPr>
-        <w:t xml:space="preserve">Choose </w:t>
-      </w:r>
-      <w:proofErr w:type="gramStart"/>
-      <w:r>
-        <w:rPr>
-          <w:lang w:val="en-US"/>
-        </w:rPr>
-        <w:t>run</w:t>
-      </w:r>
-      <w:proofErr w:type="gramEnd"/>
-      <w:r>
-        <w:rPr>
-          <w:lang w:val="en-US"/>
-        </w:rPr>
-        <w:t xml:space="preserve"> as maven clean</w:t>
-      </w:r>
-    </w:p>
-    <w:p>
-      <w:pPr>
-        <w:pStyle w:val="ListParagraph"/>
-        <w:rPr>
-          <w:lang w:val="en-US"/>
-        </w:rPr>
-      </w:pPr>
-      <w:r>
-        <w:rPr>
-          <w:lang w:val="en-US"/>
-        </w:rPr>
-        <w:t xml:space="preserve">Maven </w:t>
-      </w:r>
-      <w:proofErr w:type="gramStart"/>
-      <w:r>
-        <w:rPr>
-          <w:lang w:val="en-US"/>
-        </w:rPr>
-        <w:t>install</w:t>
-      </w:r>
-      <w:proofErr w:type="gramEnd"/>
+        <w:t>Choose run as maven clean</w:t>
+      </w:r>
+    </w:p>
+    <w:p>
+      <w:pPr>
+        <w:pStyle w:val="ListParagraph"/>
+        <w:rPr>
+          <w:lang w:val="en-US"/>
+        </w:rPr>
+      </w:pPr>
+      <w:r>
+        <w:rPr>
+          <w:lang w:val="en-US"/>
+        </w:rPr>
+        <w:t>Maven install</w:t>
+      </w:r>
     </w:p>
     <w:p>
       <w:pPr>
@@ -101,6 +79,7 @@
       </w:pPr>
       <w:r>
         <w:rPr>
+          <w:noProof/>
           <w:lang w:val="en-US"/>
         </w:rPr>
         <w:drawing>
@@ -171,6 +150,7 @@
       </w:pPr>
       <w:r>
         <w:rPr>
+          <w:noProof/>
           <w:lang w:val="en-US"/>
         </w:rPr>
         <w:lastRenderedPageBreak/>
@@ -242,6 +222,7 @@
       </w:pPr>
       <w:r>
         <w:rPr>
+          <w:noProof/>
           <w:lang w:val="en-US"/>
         </w:rPr>
         <w:drawing>
@@ -315,35 +296,7 @@
         <w:rPr>
           <w:lang w:val="en-US"/>
         </w:rPr>
-        <w:t xml:space="preserve">Docker </w:t>
-      </w:r>
-      <w:proofErr w:type="gramStart"/>
-      <w:r>
-        <w:rPr>
-          <w:lang w:val="en-US"/>
-        </w:rPr>
-        <w:t>run -p</w:t>
-      </w:r>
-      <w:proofErr w:type="gramEnd"/>
-      <w:r>
-        <w:rPr>
-          <w:lang w:val="en-US"/>
-        </w:rPr>
-        <w:t xml:space="preserve"> 8082:8080 </w:t>
-      </w:r>
-      <w:proofErr w:type="spellStart"/>
-      <w:r>
-        <w:rPr>
-          <w:lang w:val="en-US"/>
-        </w:rPr>
-        <w:t>eazybytes</w:t>
-      </w:r>
-      <w:proofErr w:type="spellEnd"/>
-      <w:r>
-        <w:rPr>
-          <w:lang w:val="en-US"/>
-        </w:rPr>
-        <w:t>/accounts</w:t>
+        <w:t>Docker run -p 8082:8080 eazybytes/accounts</w:t>
       </w:r>
     </w:p>
     <w:p>
@@ -397,21 +350,7 @@
         <w:rPr>
           <w:lang w:val="en-US"/>
         </w:rPr>
-        <w:t xml:space="preserve">Docker </w:t>
-      </w:r>
-      <w:proofErr w:type="spellStart"/>
-      <w:r>
-        <w:rPr>
-          <w:lang w:val="en-US"/>
-        </w:rPr>
-        <w:t>ps</w:t>
-      </w:r>
-      <w:proofErr w:type="spellEnd"/>
-      <w:r>
-        <w:rPr>
-          <w:lang w:val="en-US"/>
-        </w:rPr>
-        <w:t xml:space="preserve"> – all the containers which are running</w:t>
+        <w:t>Docker ps – all the containers which are running</w:t>
       </w:r>
     </w:p>
     <w:p>
@@ -425,6 +364,60 @@
           <w:lang w:val="en-US"/>
         </w:rPr>
       </w:pPr>
+      <w:r>
+        <w:rPr>
+          <w:lang w:val="en-US"/>
+        </w:rPr>
+        <w:t>Docker push to remote repo</w:t>
+      </w:r>
+    </w:p>
+    <w:p>
+      <w:pPr>
+        <w:pStyle w:val="ListParagraph"/>
+        <w:rPr>
+          <w:lang w:val="en-US"/>
+        </w:rPr>
+      </w:pPr>
+      <w:r>
+        <w:rPr>
+          <w:lang w:val="en-US"/>
+        </w:rPr>
+        <w:drawing>
+          <wp:inline distT="0" distB="0" distL="0" distR="0" wp14:anchorId="7D3B0CCA" wp14:editId="70632C6C">
+            <wp:extent cx="5731510" cy="6097905"/>
+            <wp:effectExtent l="0" t="0" r="2540" b="0"/>
+            <wp:docPr id="4" name="Picture 4"/>
+            <wp:cNvGraphicFramePr>
+              <a:graphicFrameLocks xmlns:a="http://schemas.openxmlformats.org/drawingml/2006/main" noChangeAspect="1"/>
+            </wp:cNvGraphicFramePr>
+            <a:graphic xmlns:a="http://schemas.openxmlformats.org/drawingml/2006/main">
+              <a:graphicData uri="http://schemas.openxmlformats.org/drawingml/2006/picture">
+                <pic:pic xmlns:pic="http://schemas.openxmlformats.org/drawingml/2006/picture">
+                  <pic:nvPicPr>
+                    <pic:cNvPr id="1" name=""/>
+                    <pic:cNvPicPr/>
+                  </pic:nvPicPr>
+                  <pic:blipFill>
+                    <a:blip r:embed="rId8"/>
+                    <a:stretch>
+                      <a:fillRect/>
+                    </a:stretch>
+                  </pic:blipFill>
+                  <pic:spPr>
+                    <a:xfrm>
+                      <a:off x="0" y="0"/>
+                      <a:ext cx="5731510" cy="6097905"/>
+                    </a:xfrm>
+                    <a:prstGeom prst="rect">
+                      <a:avLst/>
+                    </a:prstGeom>
+                  </pic:spPr>
+                </pic:pic>
+              </a:graphicData>
+            </a:graphic>
+          </wp:inline>
+        </w:drawing>
+      </w:r>
     </w:p>
     <w:sectPr>
       <w:pgSz w:w="11906" w:h="16838"/>

</xml_diff>